<commit_message>
Improve the pin definition document
</commit_message>
<xml_diff>
--- a/LiteOS_BPI_Development_Kit/kit docs/BPI NB-IoT linaro/BPI-BC95 GPIO定义.docx
+++ b/LiteOS_BPI_Development_Kit/kit docs/BPI NB-IoT linaro/BPI-BC95 GPIO定义.docx
@@ -1,6 +1,6 @@
 
 <file path=word/document.xml><?xml version="1.0" encoding="utf-8"?>
-<w:document xmlns:wpc="http://schemas.microsoft.com/office/word/2010/wordprocessingCanvas" xmlns:mc="http://schemas.openxmlformats.org/markup-compatibility/2006" xmlns:o="urn:schemas-microsoft-com:office:office" xmlns:r="http://schemas.openxmlformats.org/officeDocument/2006/relationships" xmlns:m="http://schemas.openxmlformats.org/officeDocument/2006/math" xmlns:v="urn:schemas-microsoft-com:vml" xmlns:wp14="http://schemas.microsoft.com/office/word/2010/wordprocessingDrawing" xmlns:wp="http://schemas.openxmlformats.org/drawingml/2006/wordprocessingDrawing" xmlns:w10="urn:schemas-microsoft-com:office:word" xmlns:w="http://schemas.openxmlformats.org/wordprocessingml/2006/main" xmlns:w14="http://schemas.microsoft.com/office/word/2010/wordml" xmlns:w15="http://schemas.microsoft.com/office/word/2012/wordml" xmlns:wpg="http://schemas.microsoft.com/office/word/2010/wordprocessingGroup" xmlns:wpi="http://schemas.microsoft.com/office/word/2010/wordprocessingInk" xmlns:wne="http://schemas.microsoft.com/office/word/2006/wordml" xmlns:wps="http://schemas.microsoft.com/office/word/2010/wordprocessingShape" mc:Ignorable="w14 w15 wp14">
+<w:document xmlns:wpc="http://schemas.microsoft.com/office/word/2010/wordprocessingCanvas" xmlns:cx="http://schemas.microsoft.com/office/drawing/2014/chartex" xmlns:cx1="http://schemas.microsoft.com/office/drawing/2015/9/8/chartex" xmlns:cx2="http://schemas.microsoft.com/office/drawing/2015/10/21/chartex" xmlns:cx3="http://schemas.microsoft.com/office/drawing/2016/5/9/chartex" xmlns:cx4="http://schemas.microsoft.com/office/drawing/2016/5/10/chartex" xmlns:cx5="http://schemas.microsoft.com/office/drawing/2016/5/11/chartex" xmlns:cx6="http://schemas.microsoft.com/office/drawing/2016/5/12/chartex" xmlns:cx7="http://schemas.microsoft.com/office/drawing/2016/5/13/chartex" xmlns:cx8="http://schemas.microsoft.com/office/drawing/2016/5/14/chartex" xmlns:mc="http://schemas.openxmlformats.org/markup-compatibility/2006" xmlns:aink="http://schemas.microsoft.com/office/drawing/2016/ink" xmlns:am3d="http://schemas.microsoft.com/office/drawing/2017/model3d" xmlns:o="urn:schemas-microsoft-com:office:office" xmlns:r="http://schemas.openxmlformats.org/officeDocument/2006/relationships" xmlns:m="http://schemas.openxmlformats.org/officeDocument/2006/math" xmlns:v="urn:schemas-microsoft-com:vml" xmlns:wp14="http://schemas.microsoft.com/office/word/2010/wordprocessingDrawing" xmlns:wp="http://schemas.openxmlformats.org/drawingml/2006/wordprocessingDrawing" xmlns:w10="urn:schemas-microsoft-com:office:word" xmlns:w="http://schemas.openxmlformats.org/wordprocessingml/2006/main" xmlns:w14="http://schemas.microsoft.com/office/word/2010/wordml" xmlns:w15="http://schemas.microsoft.com/office/word/2012/wordml" xmlns:w16cid="http://schemas.microsoft.com/office/word/2016/wordml/cid" xmlns:w16se="http://schemas.microsoft.com/office/word/2015/wordml/symex" xmlns:wpg="http://schemas.microsoft.com/office/word/2010/wordprocessingGroup" xmlns:wpi="http://schemas.microsoft.com/office/word/2010/wordprocessingInk" xmlns:wne="http://schemas.microsoft.com/office/word/2006/wordml" xmlns:wps="http://schemas.microsoft.com/office/word/2010/wordprocessingShape" mc:Ignorable="w14 w15 w16se w16cid wp14">
   <w:body>
     <w:p>
       <w:r>
@@ -485,20 +485,29 @@
               <w:widowControl/>
               <w:jc w:val="left"/>
               <w:rPr>
-                <w:rFonts w:ascii="宋体" w:eastAsia="宋体" w:hAnsi="宋体" w:cs="宋体"/>
-                <w:color w:val="595959"/>
-                <w:kern w:val="0"/>
-                <w:sz w:val="22"/>
-              </w:rPr>
-            </w:pPr>
-            <w:r>
-              <w:rPr>
-                <w:rFonts w:ascii="宋体" w:eastAsia="宋体" w:hAnsi="宋体" w:cs="宋体" w:hint="eastAsia"/>
+                <w:rFonts w:ascii="Arial" w:hAnsi="Arial" w:cs="Arial"/>
+                <w:color w:val="595959"/>
+                <w:kern w:val="0"/>
+                <w:sz w:val="22"/>
+              </w:rPr>
+            </w:pPr>
+            <w:r>
+              <w:rPr>
+                <w:rFonts w:ascii="Arial" w:hAnsi="Arial" w:cs="Arial"/>
                 <w:color w:val="595959"/>
                 <w:kern w:val="0"/>
                 <w:sz w:val="22"/>
               </w:rPr>
               <w:t xml:space="preserve">　</w:t>
+            </w:r>
+            <w:r>
+              <w:rPr>
+                <w:rFonts w:ascii="Arial" w:hAnsi="Arial" w:cs="Arial"/>
+                <w:color w:val="595959"/>
+                <w:kern w:val="0"/>
+                <w:sz w:val="22"/>
+              </w:rPr>
+              <w:t>PA1</w:t>
             </w:r>
           </w:p>
         </w:tc>
@@ -598,20 +607,29 @@
               <w:widowControl/>
               <w:jc w:val="left"/>
               <w:rPr>
-                <w:rFonts w:ascii="宋体" w:eastAsia="宋体" w:hAnsi="宋体" w:cs="宋体"/>
-                <w:color w:val="595959"/>
-                <w:kern w:val="0"/>
-                <w:sz w:val="22"/>
-              </w:rPr>
-            </w:pPr>
-            <w:r>
-              <w:rPr>
-                <w:rFonts w:ascii="宋体" w:eastAsia="宋体" w:hAnsi="宋体" w:cs="宋体" w:hint="eastAsia"/>
+                <w:rFonts w:ascii="Arial" w:hAnsi="Arial" w:cs="Arial"/>
+                <w:color w:val="595959"/>
+                <w:kern w:val="0"/>
+                <w:sz w:val="22"/>
+              </w:rPr>
+            </w:pPr>
+            <w:r>
+              <w:rPr>
+                <w:rFonts w:ascii="Arial" w:hAnsi="Arial" w:cs="Arial"/>
                 <w:color w:val="595959"/>
                 <w:kern w:val="0"/>
                 <w:sz w:val="22"/>
               </w:rPr>
               <w:t xml:space="preserve">　</w:t>
+            </w:r>
+            <w:r>
+              <w:rPr>
+                <w:rFonts w:ascii="Arial" w:hAnsi="Arial" w:cs="Arial"/>
+                <w:color w:val="595959"/>
+                <w:kern w:val="0"/>
+                <w:sz w:val="22"/>
+              </w:rPr>
+              <w:t>PC6</w:t>
             </w:r>
           </w:p>
         </w:tc>
@@ -711,20 +729,29 @@
               <w:widowControl/>
               <w:jc w:val="left"/>
               <w:rPr>
-                <w:rFonts w:ascii="宋体" w:eastAsia="宋体" w:hAnsi="宋体" w:cs="宋体"/>
-                <w:color w:val="595959"/>
-                <w:kern w:val="0"/>
-                <w:sz w:val="22"/>
-              </w:rPr>
-            </w:pPr>
-            <w:r>
-              <w:rPr>
-                <w:rFonts w:ascii="宋体" w:eastAsia="宋体" w:hAnsi="宋体" w:cs="宋体" w:hint="eastAsia"/>
+                <w:rFonts w:ascii="Arial" w:hAnsi="Arial" w:cs="Arial"/>
+                <w:color w:val="595959"/>
+                <w:kern w:val="0"/>
+                <w:sz w:val="22"/>
+              </w:rPr>
+            </w:pPr>
+            <w:r>
+              <w:rPr>
+                <w:rFonts w:ascii="Arial" w:hAnsi="Arial" w:cs="Arial"/>
                 <w:color w:val="595959"/>
                 <w:kern w:val="0"/>
                 <w:sz w:val="22"/>
               </w:rPr>
               <w:t xml:space="preserve">　</w:t>
+            </w:r>
+            <w:r>
+              <w:rPr>
+                <w:rFonts w:ascii="Arial" w:hAnsi="Arial" w:cs="Arial"/>
+                <w:color w:val="595959"/>
+                <w:kern w:val="0"/>
+                <w:sz w:val="22"/>
+              </w:rPr>
+              <w:t>PA3</w:t>
             </w:r>
           </w:p>
         </w:tc>
@@ -824,15 +851,15 @@
               <w:widowControl/>
               <w:jc w:val="left"/>
               <w:rPr>
-                <w:rFonts w:ascii="宋体" w:eastAsia="宋体" w:hAnsi="宋体" w:cs="宋体"/>
-                <w:color w:val="595959"/>
-                <w:kern w:val="0"/>
-                <w:sz w:val="22"/>
-              </w:rPr>
-            </w:pPr>
-            <w:r>
-              <w:rPr>
-                <w:rFonts w:ascii="宋体" w:eastAsia="宋体" w:hAnsi="宋体" w:cs="宋体" w:hint="eastAsia"/>
+                <w:rFonts w:ascii="Arial" w:hAnsi="Arial" w:cs="Arial"/>
+                <w:color w:val="595959"/>
+                <w:kern w:val="0"/>
+                <w:sz w:val="22"/>
+              </w:rPr>
+            </w:pPr>
+            <w:r>
+              <w:rPr>
+                <w:rFonts w:ascii="Arial" w:hAnsi="Arial" w:cs="Arial"/>
                 <w:color w:val="595959"/>
                 <w:kern w:val="0"/>
                 <w:sz w:val="22"/>
@@ -937,20 +964,29 @@
               <w:widowControl/>
               <w:jc w:val="left"/>
               <w:rPr>
-                <w:rFonts w:ascii="宋体" w:eastAsia="宋体" w:hAnsi="宋体" w:cs="宋体"/>
-                <w:color w:val="595959"/>
-                <w:kern w:val="0"/>
-                <w:sz w:val="22"/>
-              </w:rPr>
-            </w:pPr>
-            <w:r>
-              <w:rPr>
-                <w:rFonts w:ascii="宋体" w:eastAsia="宋体" w:hAnsi="宋体" w:cs="宋体" w:hint="eastAsia"/>
+                <w:rFonts w:ascii="Arial" w:hAnsi="Arial" w:cs="Arial"/>
+                <w:color w:val="595959"/>
+                <w:kern w:val="0"/>
+                <w:sz w:val="22"/>
+              </w:rPr>
+            </w:pPr>
+            <w:r>
+              <w:rPr>
+                <w:rFonts w:ascii="Arial" w:hAnsi="Arial" w:cs="Arial"/>
                 <w:color w:val="595959"/>
                 <w:kern w:val="0"/>
                 <w:sz w:val="22"/>
               </w:rPr>
               <w:t xml:space="preserve">　</w:t>
+            </w:r>
+            <w:r>
+              <w:rPr>
+                <w:rFonts w:ascii="Arial" w:hAnsi="Arial" w:cs="Arial"/>
+                <w:color w:val="595959"/>
+                <w:kern w:val="0"/>
+                <w:sz w:val="22"/>
+              </w:rPr>
+              <w:t>PA2</w:t>
             </w:r>
           </w:p>
         </w:tc>
@@ -1050,20 +1086,29 @@
               <w:widowControl/>
               <w:jc w:val="left"/>
               <w:rPr>
-                <w:rFonts w:ascii="宋体" w:eastAsia="宋体" w:hAnsi="宋体" w:cs="宋体"/>
-                <w:color w:val="595959"/>
-                <w:kern w:val="0"/>
-                <w:sz w:val="22"/>
-              </w:rPr>
-            </w:pPr>
-            <w:r>
-              <w:rPr>
-                <w:rFonts w:ascii="宋体" w:eastAsia="宋体" w:hAnsi="宋体" w:cs="宋体" w:hint="eastAsia"/>
+                <w:rFonts w:ascii="Arial" w:hAnsi="Arial" w:cs="Arial"/>
+                <w:color w:val="595959"/>
+                <w:kern w:val="0"/>
+                <w:sz w:val="22"/>
+              </w:rPr>
+            </w:pPr>
+            <w:r>
+              <w:rPr>
+                <w:rFonts w:ascii="Arial" w:hAnsi="Arial" w:cs="Arial"/>
                 <w:color w:val="595959"/>
                 <w:kern w:val="0"/>
                 <w:sz w:val="22"/>
               </w:rPr>
               <w:t xml:space="preserve">　</w:t>
+            </w:r>
+            <w:r>
+              <w:rPr>
+                <w:rFonts w:ascii="Arial" w:hAnsi="Arial" w:cs="Arial"/>
+                <w:color w:val="595959"/>
+                <w:kern w:val="0"/>
+                <w:sz w:val="22"/>
+              </w:rPr>
+              <w:t>PA5</w:t>
             </w:r>
           </w:p>
         </w:tc>
@@ -1163,20 +1208,29 @@
               <w:widowControl/>
               <w:jc w:val="left"/>
               <w:rPr>
-                <w:rFonts w:ascii="宋体" w:eastAsia="宋体" w:hAnsi="宋体" w:cs="宋体"/>
-                <w:color w:val="595959"/>
-                <w:kern w:val="0"/>
-                <w:sz w:val="22"/>
-              </w:rPr>
-            </w:pPr>
-            <w:r>
-              <w:rPr>
-                <w:rFonts w:ascii="宋体" w:eastAsia="宋体" w:hAnsi="宋体" w:cs="宋体" w:hint="eastAsia"/>
+                <w:rFonts w:ascii="Arial" w:hAnsi="Arial" w:cs="Arial"/>
+                <w:color w:val="595959"/>
+                <w:kern w:val="0"/>
+                <w:sz w:val="22"/>
+              </w:rPr>
+            </w:pPr>
+            <w:r>
+              <w:rPr>
+                <w:rFonts w:ascii="Arial" w:hAnsi="Arial" w:cs="Arial"/>
                 <w:color w:val="595959"/>
                 <w:kern w:val="0"/>
                 <w:sz w:val="22"/>
               </w:rPr>
               <w:t xml:space="preserve">　</w:t>
+            </w:r>
+            <w:r>
+              <w:rPr>
+                <w:rFonts w:ascii="Arial" w:hAnsi="Arial" w:cs="Arial"/>
+                <w:color w:val="595959"/>
+                <w:kern w:val="0"/>
+                <w:sz w:val="22"/>
+              </w:rPr>
+              <w:t>PA0</w:t>
             </w:r>
           </w:p>
         </w:tc>
@@ -1276,20 +1330,29 @@
               <w:widowControl/>
               <w:jc w:val="left"/>
               <w:rPr>
-                <w:rFonts w:ascii="宋体" w:eastAsia="宋体" w:hAnsi="宋体" w:cs="宋体"/>
-                <w:color w:val="595959"/>
-                <w:kern w:val="0"/>
-                <w:sz w:val="22"/>
-              </w:rPr>
-            </w:pPr>
-            <w:r>
-              <w:rPr>
-                <w:rFonts w:ascii="宋体" w:eastAsia="宋体" w:hAnsi="宋体" w:cs="宋体" w:hint="eastAsia"/>
+                <w:rFonts w:ascii="Arial" w:hAnsi="Arial" w:cs="Arial"/>
+                <w:color w:val="595959"/>
+                <w:kern w:val="0"/>
+                <w:sz w:val="22"/>
+              </w:rPr>
+            </w:pPr>
+            <w:r>
+              <w:rPr>
+                <w:rFonts w:ascii="Arial" w:hAnsi="Arial" w:cs="Arial"/>
                 <w:color w:val="595959"/>
                 <w:kern w:val="0"/>
                 <w:sz w:val="22"/>
               </w:rPr>
               <w:t xml:space="preserve">　</w:t>
+            </w:r>
+            <w:r>
+              <w:rPr>
+                <w:rFonts w:ascii="Arial" w:hAnsi="Arial" w:cs="Arial"/>
+                <w:color w:val="595959"/>
+                <w:kern w:val="0"/>
+                <w:sz w:val="22"/>
+              </w:rPr>
+              <w:t>PA6</w:t>
             </w:r>
           </w:p>
         </w:tc>
@@ -1389,20 +1452,29 @@
               <w:widowControl/>
               <w:jc w:val="left"/>
               <w:rPr>
-                <w:rFonts w:ascii="宋体" w:eastAsia="宋体" w:hAnsi="宋体" w:cs="宋体"/>
-                <w:color w:val="595959"/>
-                <w:kern w:val="0"/>
-                <w:sz w:val="22"/>
-              </w:rPr>
-            </w:pPr>
-            <w:r>
-              <w:rPr>
-                <w:rFonts w:ascii="宋体" w:eastAsia="宋体" w:hAnsi="宋体" w:cs="宋体" w:hint="eastAsia"/>
+                <w:rFonts w:ascii="Arial" w:hAnsi="Arial" w:cs="Arial"/>
+                <w:color w:val="595959"/>
+                <w:kern w:val="0"/>
+                <w:sz w:val="22"/>
+              </w:rPr>
+            </w:pPr>
+            <w:r>
+              <w:rPr>
+                <w:rFonts w:ascii="Arial" w:hAnsi="Arial" w:cs="Arial"/>
                 <w:color w:val="595959"/>
                 <w:kern w:val="0"/>
                 <w:sz w:val="22"/>
               </w:rPr>
               <w:t xml:space="preserve">　</w:t>
+            </w:r>
+            <w:r>
+              <w:rPr>
+                <w:rFonts w:ascii="Arial" w:hAnsi="Arial" w:cs="Arial"/>
+                <w:color w:val="595959"/>
+                <w:kern w:val="0"/>
+                <w:sz w:val="22"/>
+              </w:rPr>
+              <w:t>PB8</w:t>
             </w:r>
           </w:p>
         </w:tc>
@@ -1502,20 +1574,29 @@
               <w:widowControl/>
               <w:jc w:val="left"/>
               <w:rPr>
-                <w:rFonts w:ascii="宋体" w:eastAsia="宋体" w:hAnsi="宋体" w:cs="宋体"/>
-                <w:color w:val="595959"/>
-                <w:kern w:val="0"/>
-                <w:sz w:val="22"/>
-              </w:rPr>
-            </w:pPr>
-            <w:r>
-              <w:rPr>
-                <w:rFonts w:ascii="宋体" w:eastAsia="宋体" w:hAnsi="宋体" w:cs="宋体" w:hint="eastAsia"/>
+                <w:rFonts w:ascii="Arial" w:hAnsi="Arial" w:cs="Arial"/>
+                <w:color w:val="595959"/>
+                <w:kern w:val="0"/>
+                <w:sz w:val="22"/>
+              </w:rPr>
+            </w:pPr>
+            <w:r>
+              <w:rPr>
+                <w:rFonts w:ascii="Arial" w:hAnsi="Arial" w:cs="Arial"/>
                 <w:color w:val="595959"/>
                 <w:kern w:val="0"/>
                 <w:sz w:val="22"/>
               </w:rPr>
               <w:t xml:space="preserve">　</w:t>
+            </w:r>
+            <w:r>
+              <w:rPr>
+                <w:rFonts w:ascii="Arial" w:hAnsi="Arial" w:cs="Arial"/>
+                <w:color w:val="595959"/>
+                <w:kern w:val="0"/>
+                <w:sz w:val="22"/>
+              </w:rPr>
+              <w:t>PA4</w:t>
             </w:r>
           </w:p>
         </w:tc>
@@ -1615,20 +1696,29 @@
               <w:widowControl/>
               <w:jc w:val="left"/>
               <w:rPr>
-                <w:rFonts w:ascii="宋体" w:eastAsia="宋体" w:hAnsi="宋体" w:cs="宋体"/>
-                <w:color w:val="595959"/>
-                <w:kern w:val="0"/>
-                <w:sz w:val="22"/>
-              </w:rPr>
-            </w:pPr>
-            <w:r>
-              <w:rPr>
-                <w:rFonts w:ascii="宋体" w:eastAsia="宋体" w:hAnsi="宋体" w:cs="宋体" w:hint="eastAsia"/>
+                <w:rFonts w:ascii="Arial" w:hAnsi="Arial" w:cs="Arial"/>
+                <w:color w:val="595959"/>
+                <w:kern w:val="0"/>
+                <w:sz w:val="22"/>
+              </w:rPr>
+            </w:pPr>
+            <w:r>
+              <w:rPr>
+                <w:rFonts w:ascii="Arial" w:hAnsi="Arial" w:cs="Arial"/>
                 <w:color w:val="595959"/>
                 <w:kern w:val="0"/>
                 <w:sz w:val="22"/>
               </w:rPr>
               <w:t xml:space="preserve">　</w:t>
+            </w:r>
+            <w:r>
+              <w:rPr>
+                <w:rFonts w:ascii="Arial" w:hAnsi="Arial" w:cs="Arial"/>
+                <w:color w:val="595959"/>
+                <w:kern w:val="0"/>
+                <w:sz w:val="22"/>
+              </w:rPr>
+              <w:t>PB9</w:t>
             </w:r>
           </w:p>
         </w:tc>
@@ -1728,20 +1818,29 @@
               <w:widowControl/>
               <w:jc w:val="left"/>
               <w:rPr>
-                <w:rFonts w:ascii="宋体" w:eastAsia="宋体" w:hAnsi="宋体" w:cs="宋体"/>
-                <w:color w:val="595959"/>
-                <w:kern w:val="0"/>
-                <w:sz w:val="22"/>
-              </w:rPr>
-            </w:pPr>
-            <w:r>
-              <w:rPr>
-                <w:rFonts w:ascii="宋体" w:eastAsia="宋体" w:hAnsi="宋体" w:cs="宋体" w:hint="eastAsia"/>
+                <w:rFonts w:ascii="Arial" w:hAnsi="Arial" w:cs="Arial"/>
+                <w:color w:val="595959"/>
+                <w:kern w:val="0"/>
+                <w:sz w:val="22"/>
+              </w:rPr>
+            </w:pPr>
+            <w:r>
+              <w:rPr>
+                <w:rFonts w:ascii="Arial" w:hAnsi="Arial" w:cs="Arial"/>
                 <w:color w:val="595959"/>
                 <w:kern w:val="0"/>
                 <w:sz w:val="22"/>
               </w:rPr>
               <w:t xml:space="preserve">　</w:t>
+            </w:r>
+            <w:r>
+              <w:rPr>
+                <w:rFonts w:ascii="Arial" w:hAnsi="Arial" w:cs="Arial"/>
+                <w:color w:val="595959"/>
+                <w:kern w:val="0"/>
+                <w:sz w:val="22"/>
+              </w:rPr>
+              <w:t>PA7</w:t>
             </w:r>
           </w:p>
         </w:tc>
@@ -1841,20 +1940,29 @@
               <w:widowControl/>
               <w:jc w:val="left"/>
               <w:rPr>
-                <w:rFonts w:ascii="宋体" w:eastAsia="宋体" w:hAnsi="宋体" w:cs="宋体"/>
-                <w:color w:val="595959"/>
-                <w:kern w:val="0"/>
-                <w:sz w:val="22"/>
-              </w:rPr>
-            </w:pPr>
-            <w:r>
-              <w:rPr>
-                <w:rFonts w:ascii="宋体" w:eastAsia="宋体" w:hAnsi="宋体" w:cs="宋体" w:hint="eastAsia"/>
+                <w:rFonts w:ascii="Arial" w:hAnsi="Arial" w:cs="Arial"/>
+                <w:color w:val="595959"/>
+                <w:kern w:val="0"/>
+                <w:sz w:val="22"/>
+              </w:rPr>
+            </w:pPr>
+            <w:r>
+              <w:rPr>
+                <w:rFonts w:ascii="Arial" w:hAnsi="Arial" w:cs="Arial"/>
                 <w:color w:val="595959"/>
                 <w:kern w:val="0"/>
                 <w:sz w:val="22"/>
               </w:rPr>
               <w:t xml:space="preserve">　</w:t>
+            </w:r>
+            <w:r>
+              <w:rPr>
+                <w:rFonts w:ascii="Arial" w:hAnsi="Arial" w:cs="Arial"/>
+                <w:color w:val="595959"/>
+                <w:kern w:val="0"/>
+                <w:sz w:val="22"/>
+              </w:rPr>
+              <w:t>PB6</w:t>
             </w:r>
           </w:p>
         </w:tc>
@@ -1954,20 +2062,29 @@
               <w:widowControl/>
               <w:jc w:val="left"/>
               <w:rPr>
-                <w:rFonts w:ascii="宋体" w:eastAsia="宋体" w:hAnsi="宋体" w:cs="宋体"/>
-                <w:color w:val="595959"/>
-                <w:kern w:val="0"/>
-                <w:sz w:val="22"/>
-              </w:rPr>
-            </w:pPr>
-            <w:r>
-              <w:rPr>
-                <w:rFonts w:ascii="宋体" w:eastAsia="宋体" w:hAnsi="宋体" w:cs="宋体" w:hint="eastAsia"/>
+                <w:rFonts w:ascii="Arial" w:hAnsi="Arial" w:cs="Arial"/>
+                <w:color w:val="595959"/>
+                <w:kern w:val="0"/>
+                <w:sz w:val="22"/>
+              </w:rPr>
+            </w:pPr>
+            <w:r>
+              <w:rPr>
+                <w:rFonts w:ascii="Arial" w:hAnsi="Arial" w:cs="Arial"/>
                 <w:color w:val="595959"/>
                 <w:kern w:val="0"/>
                 <w:sz w:val="22"/>
               </w:rPr>
               <w:t xml:space="preserve">　</w:t>
+            </w:r>
+            <w:r>
+              <w:rPr>
+                <w:rFonts w:ascii="Arial" w:hAnsi="Arial" w:cs="Arial"/>
+                <w:color w:val="595959"/>
+                <w:kern w:val="0"/>
+                <w:sz w:val="22"/>
+              </w:rPr>
+              <w:t>PC13</w:t>
             </w:r>
           </w:p>
         </w:tc>
@@ -2067,20 +2184,29 @@
               <w:widowControl/>
               <w:jc w:val="left"/>
               <w:rPr>
-                <w:rFonts w:ascii="宋体" w:eastAsia="宋体" w:hAnsi="宋体" w:cs="宋体"/>
-                <w:color w:val="595959"/>
-                <w:kern w:val="0"/>
-                <w:sz w:val="22"/>
-              </w:rPr>
-            </w:pPr>
-            <w:r>
-              <w:rPr>
-                <w:rFonts w:ascii="宋体" w:eastAsia="宋体" w:hAnsi="宋体" w:cs="宋体" w:hint="eastAsia"/>
+                <w:rFonts w:ascii="Arial" w:hAnsi="Arial" w:cs="Arial"/>
+                <w:color w:val="595959"/>
+                <w:kern w:val="0"/>
+                <w:sz w:val="22"/>
+              </w:rPr>
+            </w:pPr>
+            <w:r>
+              <w:rPr>
+                <w:rFonts w:ascii="Arial" w:hAnsi="Arial" w:cs="Arial"/>
                 <w:color w:val="595959"/>
                 <w:kern w:val="0"/>
                 <w:sz w:val="22"/>
               </w:rPr>
               <w:t xml:space="preserve">　</w:t>
+            </w:r>
+            <w:r>
+              <w:rPr>
+                <w:rFonts w:ascii="Arial" w:hAnsi="Arial" w:cs="Arial"/>
+                <w:color w:val="595959"/>
+                <w:kern w:val="0"/>
+                <w:sz w:val="22"/>
+              </w:rPr>
+              <w:t>PB7</w:t>
             </w:r>
           </w:p>
         </w:tc>
@@ -2180,20 +2306,29 @@
               <w:widowControl/>
               <w:jc w:val="left"/>
               <w:rPr>
-                <w:rFonts w:ascii="宋体" w:eastAsia="宋体" w:hAnsi="宋体" w:cs="宋体"/>
-                <w:color w:val="595959"/>
-                <w:kern w:val="0"/>
-                <w:sz w:val="22"/>
-              </w:rPr>
-            </w:pPr>
-            <w:r>
-              <w:rPr>
-                <w:rFonts w:ascii="宋体" w:eastAsia="宋体" w:hAnsi="宋体" w:cs="宋体" w:hint="eastAsia"/>
+                <w:rFonts w:ascii="Arial" w:hAnsi="Arial" w:cs="Arial"/>
+                <w:color w:val="595959"/>
+                <w:kern w:val="0"/>
+                <w:sz w:val="22"/>
+              </w:rPr>
+            </w:pPr>
+            <w:r>
+              <w:rPr>
+                <w:rFonts w:ascii="Arial" w:hAnsi="Arial" w:cs="Arial"/>
                 <w:color w:val="595959"/>
                 <w:kern w:val="0"/>
                 <w:sz w:val="22"/>
               </w:rPr>
               <w:t xml:space="preserve">　</w:t>
+            </w:r>
+            <w:r>
+              <w:rPr>
+                <w:rFonts w:ascii="Arial" w:hAnsi="Arial" w:cs="Arial"/>
+                <w:color w:val="595959"/>
+                <w:kern w:val="0"/>
+                <w:sz w:val="22"/>
+              </w:rPr>
+              <w:t>PA15</w:t>
             </w:r>
           </w:p>
         </w:tc>
@@ -2293,20 +2428,29 @@
               <w:widowControl/>
               <w:jc w:val="left"/>
               <w:rPr>
-                <w:rFonts w:ascii="宋体" w:eastAsia="宋体" w:hAnsi="宋体" w:cs="宋体"/>
-                <w:color w:val="595959"/>
-                <w:kern w:val="0"/>
-                <w:sz w:val="22"/>
-              </w:rPr>
-            </w:pPr>
-            <w:r>
-              <w:rPr>
-                <w:rFonts w:ascii="宋体" w:eastAsia="宋体" w:hAnsi="宋体" w:cs="宋体" w:hint="eastAsia"/>
+                <w:rFonts w:ascii="Arial" w:hAnsi="Arial" w:cs="Arial"/>
+                <w:color w:val="595959"/>
+                <w:kern w:val="0"/>
+                <w:sz w:val="22"/>
+              </w:rPr>
+            </w:pPr>
+            <w:r>
+              <w:rPr>
+                <w:rFonts w:ascii="Arial" w:hAnsi="Arial" w:cs="Arial"/>
                 <w:color w:val="595959"/>
                 <w:kern w:val="0"/>
                 <w:sz w:val="22"/>
               </w:rPr>
               <w:t xml:space="preserve">　</w:t>
+            </w:r>
+            <w:r>
+              <w:rPr>
+                <w:rFonts w:ascii="Arial" w:hAnsi="Arial" w:cs="Arial"/>
+                <w:color w:val="595959"/>
+                <w:kern w:val="0"/>
+                <w:sz w:val="22"/>
+              </w:rPr>
+              <w:t>PB10</w:t>
             </w:r>
           </w:p>
         </w:tc>
@@ -2406,20 +2550,29 @@
               <w:widowControl/>
               <w:jc w:val="left"/>
               <w:rPr>
-                <w:rFonts w:ascii="宋体" w:eastAsia="宋体" w:hAnsi="宋体" w:cs="宋体"/>
-                <w:color w:val="595959"/>
-                <w:kern w:val="0"/>
-                <w:sz w:val="22"/>
-              </w:rPr>
-            </w:pPr>
-            <w:r>
-              <w:rPr>
-                <w:rFonts w:ascii="宋体" w:eastAsia="宋体" w:hAnsi="宋体" w:cs="宋体" w:hint="eastAsia"/>
+                <w:rFonts w:ascii="Arial" w:hAnsi="Arial" w:cs="Arial"/>
+                <w:color w:val="595959"/>
+                <w:kern w:val="0"/>
+                <w:sz w:val="22"/>
+              </w:rPr>
+            </w:pPr>
+            <w:r>
+              <w:rPr>
+                <w:rFonts w:ascii="Arial" w:hAnsi="Arial" w:cs="Arial"/>
                 <w:color w:val="595959"/>
                 <w:kern w:val="0"/>
                 <w:sz w:val="22"/>
               </w:rPr>
               <w:t xml:space="preserve">　</w:t>
+            </w:r>
+            <w:r>
+              <w:rPr>
+                <w:rFonts w:ascii="Arial" w:hAnsi="Arial" w:cs="Arial"/>
+                <w:color w:val="595959"/>
+                <w:kern w:val="0"/>
+                <w:sz w:val="22"/>
+              </w:rPr>
+              <w:t>PB0</w:t>
             </w:r>
           </w:p>
         </w:tc>
@@ -2519,20 +2672,29 @@
               <w:widowControl/>
               <w:jc w:val="left"/>
               <w:rPr>
-                <w:rFonts w:ascii="宋体" w:eastAsia="宋体" w:hAnsi="宋体" w:cs="宋体"/>
-                <w:color w:val="595959"/>
-                <w:kern w:val="0"/>
-                <w:sz w:val="22"/>
-              </w:rPr>
-            </w:pPr>
-            <w:r>
-              <w:rPr>
-                <w:rFonts w:ascii="宋体" w:eastAsia="宋体" w:hAnsi="宋体" w:cs="宋体" w:hint="eastAsia"/>
+                <w:rFonts w:ascii="Arial" w:hAnsi="Arial" w:cs="Arial"/>
+                <w:color w:val="595959"/>
+                <w:kern w:val="0"/>
+                <w:sz w:val="22"/>
+              </w:rPr>
+            </w:pPr>
+            <w:r>
+              <w:rPr>
+                <w:rFonts w:ascii="Arial" w:hAnsi="Arial" w:cs="Arial"/>
                 <w:color w:val="595959"/>
                 <w:kern w:val="0"/>
                 <w:sz w:val="22"/>
               </w:rPr>
               <w:t xml:space="preserve">　</w:t>
+            </w:r>
+            <w:r>
+              <w:rPr>
+                <w:rFonts w:ascii="Arial" w:hAnsi="Arial" w:cs="Arial"/>
+                <w:color w:val="595959"/>
+                <w:kern w:val="0"/>
+                <w:sz w:val="22"/>
+              </w:rPr>
+              <w:t>PB11</w:t>
             </w:r>
           </w:p>
         </w:tc>
@@ -2632,20 +2794,29 @@
               <w:widowControl/>
               <w:jc w:val="left"/>
               <w:rPr>
-                <w:rFonts w:ascii="宋体" w:eastAsia="宋体" w:hAnsi="宋体" w:cs="宋体"/>
-                <w:color w:val="595959"/>
-                <w:kern w:val="0"/>
-                <w:sz w:val="22"/>
-              </w:rPr>
-            </w:pPr>
-            <w:r>
-              <w:rPr>
-                <w:rFonts w:ascii="宋体" w:eastAsia="宋体" w:hAnsi="宋体" w:cs="宋体" w:hint="eastAsia"/>
+                <w:rFonts w:ascii="Arial" w:hAnsi="Arial" w:cs="Arial"/>
+                <w:color w:val="595959"/>
+                <w:kern w:val="0"/>
+                <w:sz w:val="22"/>
+              </w:rPr>
+            </w:pPr>
+            <w:r>
+              <w:rPr>
+                <w:rFonts w:ascii="Arial" w:hAnsi="Arial" w:cs="Arial"/>
                 <w:color w:val="595959"/>
                 <w:kern w:val="0"/>
                 <w:sz w:val="22"/>
               </w:rPr>
               <w:t xml:space="preserve">　</w:t>
+            </w:r>
+            <w:r>
+              <w:rPr>
+                <w:rFonts w:ascii="Arial" w:hAnsi="Arial" w:cs="Arial"/>
+                <w:color w:val="595959"/>
+                <w:kern w:val="0"/>
+                <w:sz w:val="22"/>
+              </w:rPr>
+              <w:t>PB1</w:t>
             </w:r>
           </w:p>
         </w:tc>
@@ -2745,20 +2916,29 @@
               <w:widowControl/>
               <w:jc w:val="left"/>
               <w:rPr>
-                <w:rFonts w:ascii="宋体" w:eastAsia="宋体" w:hAnsi="宋体" w:cs="宋体"/>
-                <w:color w:val="595959"/>
-                <w:kern w:val="0"/>
-                <w:sz w:val="22"/>
-              </w:rPr>
-            </w:pPr>
-            <w:r>
-              <w:rPr>
-                <w:rFonts w:ascii="宋体" w:eastAsia="宋体" w:hAnsi="宋体" w:cs="宋体" w:hint="eastAsia"/>
+                <w:rFonts w:ascii="Arial" w:hAnsi="Arial" w:cs="Arial"/>
+                <w:color w:val="595959"/>
+                <w:kern w:val="0"/>
+                <w:sz w:val="22"/>
+              </w:rPr>
+            </w:pPr>
+            <w:r>
+              <w:rPr>
+                <w:rFonts w:ascii="Arial" w:hAnsi="Arial" w:cs="Arial"/>
                 <w:color w:val="595959"/>
                 <w:kern w:val="0"/>
                 <w:sz w:val="22"/>
               </w:rPr>
               <w:t xml:space="preserve">　</w:t>
+            </w:r>
+            <w:r>
+              <w:rPr>
+                <w:rFonts w:ascii="Arial" w:hAnsi="Arial" w:cs="Arial"/>
+                <w:color w:val="595959"/>
+                <w:kern w:val="0"/>
+                <w:sz w:val="22"/>
+              </w:rPr>
+              <w:t>PA8</w:t>
             </w:r>
           </w:p>
         </w:tc>
@@ -2858,20 +3038,29 @@
               <w:widowControl/>
               <w:jc w:val="left"/>
               <w:rPr>
-                <w:rFonts w:ascii="宋体" w:eastAsia="宋体" w:hAnsi="宋体" w:cs="宋体"/>
-                <w:color w:val="595959"/>
-                <w:kern w:val="0"/>
-                <w:sz w:val="22"/>
-              </w:rPr>
-            </w:pPr>
-            <w:r>
-              <w:rPr>
-                <w:rFonts w:ascii="宋体" w:eastAsia="宋体" w:hAnsi="宋体" w:cs="宋体" w:hint="eastAsia"/>
+                <w:rFonts w:ascii="Arial" w:hAnsi="Arial" w:cs="Arial"/>
+                <w:color w:val="595959"/>
+                <w:kern w:val="0"/>
+                <w:sz w:val="22"/>
+              </w:rPr>
+            </w:pPr>
+            <w:r>
+              <w:rPr>
+                <w:rFonts w:ascii="Arial" w:hAnsi="Arial" w:cs="Arial"/>
                 <w:color w:val="595959"/>
                 <w:kern w:val="0"/>
                 <w:sz w:val="22"/>
               </w:rPr>
               <w:t xml:space="preserve">　</w:t>
+            </w:r>
+            <w:r>
+              <w:rPr>
+                <w:rFonts w:ascii="Arial" w:hAnsi="Arial" w:cs="Arial"/>
+                <w:color w:val="595959"/>
+                <w:kern w:val="0"/>
+                <w:sz w:val="22"/>
+              </w:rPr>
+              <w:t>PB12</w:t>
             </w:r>
           </w:p>
         </w:tc>
@@ -2971,20 +3160,29 @@
               <w:widowControl/>
               <w:jc w:val="left"/>
               <w:rPr>
-                <w:rFonts w:ascii="宋体" w:eastAsia="宋体" w:hAnsi="宋体" w:cs="宋体"/>
-                <w:color w:val="595959"/>
-                <w:kern w:val="0"/>
-                <w:sz w:val="22"/>
-              </w:rPr>
-            </w:pPr>
-            <w:r>
-              <w:rPr>
-                <w:rFonts w:ascii="宋体" w:eastAsia="宋体" w:hAnsi="宋体" w:cs="宋体" w:hint="eastAsia"/>
+                <w:rFonts w:ascii="Arial" w:hAnsi="Arial" w:cs="Arial"/>
+                <w:color w:val="595959"/>
+                <w:kern w:val="0"/>
+                <w:sz w:val="22"/>
+              </w:rPr>
+            </w:pPr>
+            <w:r>
+              <w:rPr>
+                <w:rFonts w:ascii="Arial" w:hAnsi="Arial" w:cs="Arial"/>
                 <w:color w:val="595959"/>
                 <w:kern w:val="0"/>
                 <w:sz w:val="22"/>
               </w:rPr>
               <w:t xml:space="preserve">　</w:t>
+            </w:r>
+            <w:r>
+              <w:rPr>
+                <w:rFonts w:ascii="Arial" w:hAnsi="Arial" w:cs="Arial"/>
+                <w:color w:val="595959"/>
+                <w:kern w:val="0"/>
+                <w:sz w:val="22"/>
+              </w:rPr>
+              <w:t>PA9</w:t>
             </w:r>
           </w:p>
         </w:tc>
@@ -3084,20 +3282,29 @@
               <w:widowControl/>
               <w:jc w:val="left"/>
               <w:rPr>
-                <w:rFonts w:ascii="宋体" w:eastAsia="宋体" w:hAnsi="宋体" w:cs="宋体"/>
-                <w:color w:val="595959"/>
-                <w:kern w:val="0"/>
-                <w:sz w:val="22"/>
-              </w:rPr>
-            </w:pPr>
-            <w:r>
-              <w:rPr>
-                <w:rFonts w:ascii="宋体" w:eastAsia="宋体" w:hAnsi="宋体" w:cs="宋体" w:hint="eastAsia"/>
+                <w:rFonts w:ascii="Arial" w:hAnsi="Arial" w:cs="Arial"/>
+                <w:color w:val="595959"/>
+                <w:kern w:val="0"/>
+                <w:sz w:val="22"/>
+              </w:rPr>
+            </w:pPr>
+            <w:r>
+              <w:rPr>
+                <w:rFonts w:ascii="Arial" w:hAnsi="Arial" w:cs="Arial"/>
                 <w:color w:val="595959"/>
                 <w:kern w:val="0"/>
                 <w:sz w:val="22"/>
               </w:rPr>
               <w:t xml:space="preserve">　</w:t>
+            </w:r>
+            <w:r>
+              <w:rPr>
+                <w:rFonts w:ascii="Arial" w:hAnsi="Arial" w:cs="Arial"/>
+                <w:color w:val="595959"/>
+                <w:kern w:val="0"/>
+                <w:sz w:val="22"/>
+              </w:rPr>
+              <w:t>PB13</w:t>
             </w:r>
           </w:p>
         </w:tc>
@@ -3197,20 +3404,29 @@
               <w:widowControl/>
               <w:jc w:val="left"/>
               <w:rPr>
-                <w:rFonts w:ascii="宋体" w:eastAsia="宋体" w:hAnsi="宋体" w:cs="宋体"/>
-                <w:color w:val="595959"/>
-                <w:kern w:val="0"/>
-                <w:sz w:val="22"/>
-              </w:rPr>
-            </w:pPr>
-            <w:r>
-              <w:rPr>
-                <w:rFonts w:ascii="宋体" w:eastAsia="宋体" w:hAnsi="宋体" w:cs="宋体" w:hint="eastAsia"/>
+                <w:rFonts w:ascii="Arial" w:hAnsi="Arial" w:cs="Arial"/>
+                <w:color w:val="595959"/>
+                <w:kern w:val="0"/>
+                <w:sz w:val="22"/>
+              </w:rPr>
+            </w:pPr>
+            <w:r>
+              <w:rPr>
+                <w:rFonts w:ascii="Arial" w:hAnsi="Arial" w:cs="Arial"/>
                 <w:color w:val="595959"/>
                 <w:kern w:val="0"/>
                 <w:sz w:val="22"/>
               </w:rPr>
               <w:t xml:space="preserve">　</w:t>
+            </w:r>
+            <w:r>
+              <w:rPr>
+                <w:rFonts w:ascii="Arial" w:hAnsi="Arial" w:cs="Arial"/>
+                <w:color w:val="595959"/>
+                <w:kern w:val="0"/>
+                <w:sz w:val="22"/>
+              </w:rPr>
+              <w:t>PA10</w:t>
             </w:r>
           </w:p>
         </w:tc>
@@ -3310,20 +3526,29 @@
               <w:widowControl/>
               <w:jc w:val="left"/>
               <w:rPr>
-                <w:rFonts w:ascii="宋体" w:eastAsia="宋体" w:hAnsi="宋体" w:cs="宋体"/>
-                <w:color w:val="595959"/>
-                <w:kern w:val="0"/>
-                <w:sz w:val="22"/>
-              </w:rPr>
-            </w:pPr>
-            <w:r>
-              <w:rPr>
-                <w:rFonts w:ascii="宋体" w:eastAsia="宋体" w:hAnsi="宋体" w:cs="宋体" w:hint="eastAsia"/>
+                <w:rFonts w:ascii="Arial" w:hAnsi="Arial" w:cs="Arial"/>
+                <w:color w:val="595959"/>
+                <w:kern w:val="0"/>
+                <w:sz w:val="22"/>
+              </w:rPr>
+            </w:pPr>
+            <w:r>
+              <w:rPr>
+                <w:rFonts w:ascii="Arial" w:hAnsi="Arial" w:cs="Arial"/>
                 <w:color w:val="595959"/>
                 <w:kern w:val="0"/>
                 <w:sz w:val="22"/>
               </w:rPr>
               <w:t xml:space="preserve">　</w:t>
+            </w:r>
+            <w:r>
+              <w:rPr>
+                <w:rFonts w:ascii="Arial" w:hAnsi="Arial" w:cs="Arial"/>
+                <w:color w:val="595959"/>
+                <w:kern w:val="0"/>
+                <w:sz w:val="22"/>
+              </w:rPr>
+              <w:t>PB14</w:t>
             </w:r>
           </w:p>
         </w:tc>
@@ -3423,20 +3648,29 @@
               <w:widowControl/>
               <w:jc w:val="left"/>
               <w:rPr>
-                <w:rFonts w:ascii="宋体" w:eastAsia="宋体" w:hAnsi="宋体" w:cs="宋体"/>
-                <w:color w:val="595959"/>
-                <w:kern w:val="0"/>
-                <w:sz w:val="22"/>
-              </w:rPr>
-            </w:pPr>
-            <w:r>
-              <w:rPr>
-                <w:rFonts w:ascii="宋体" w:eastAsia="宋体" w:hAnsi="宋体" w:cs="宋体" w:hint="eastAsia"/>
+                <w:rFonts w:ascii="Arial" w:hAnsi="Arial" w:cs="Arial"/>
+                <w:color w:val="595959"/>
+                <w:kern w:val="0"/>
+                <w:sz w:val="22"/>
+              </w:rPr>
+            </w:pPr>
+            <w:r>
+              <w:rPr>
+                <w:rFonts w:ascii="Arial" w:hAnsi="Arial" w:cs="Arial"/>
                 <w:color w:val="595959"/>
                 <w:kern w:val="0"/>
                 <w:sz w:val="22"/>
               </w:rPr>
               <w:t xml:space="preserve">　</w:t>
+            </w:r>
+            <w:r>
+              <w:rPr>
+                <w:rFonts w:ascii="Arial" w:hAnsi="Arial" w:cs="Arial"/>
+                <w:color w:val="595959"/>
+                <w:kern w:val="0"/>
+                <w:sz w:val="22"/>
+              </w:rPr>
+              <w:t>PB5</w:t>
             </w:r>
           </w:p>
         </w:tc>
@@ -3536,20 +3770,29 @@
               <w:widowControl/>
               <w:jc w:val="left"/>
               <w:rPr>
-                <w:rFonts w:ascii="宋体" w:eastAsia="宋体" w:hAnsi="宋体" w:cs="宋体"/>
-                <w:color w:val="595959"/>
-                <w:kern w:val="0"/>
-                <w:sz w:val="22"/>
-              </w:rPr>
-            </w:pPr>
-            <w:r>
-              <w:rPr>
-                <w:rFonts w:ascii="宋体" w:eastAsia="宋体" w:hAnsi="宋体" w:cs="宋体" w:hint="eastAsia"/>
+                <w:rFonts w:ascii="Arial" w:hAnsi="Arial" w:cs="Arial"/>
+                <w:color w:val="595959"/>
+                <w:kern w:val="0"/>
+                <w:sz w:val="22"/>
+              </w:rPr>
+            </w:pPr>
+            <w:r>
+              <w:rPr>
+                <w:rFonts w:ascii="Arial" w:hAnsi="Arial" w:cs="Arial"/>
                 <w:color w:val="595959"/>
                 <w:kern w:val="0"/>
                 <w:sz w:val="22"/>
               </w:rPr>
               <w:t xml:space="preserve">　</w:t>
+            </w:r>
+            <w:r>
+              <w:rPr>
+                <w:rFonts w:ascii="Arial" w:hAnsi="Arial" w:cs="Arial"/>
+                <w:color w:val="595959"/>
+                <w:kern w:val="0"/>
+                <w:sz w:val="22"/>
+              </w:rPr>
+              <w:t>PB15</w:t>
             </w:r>
           </w:p>
         </w:tc>
@@ -3649,20 +3892,29 @@
               <w:widowControl/>
               <w:jc w:val="left"/>
               <w:rPr>
-                <w:rFonts w:ascii="宋体" w:eastAsia="宋体" w:hAnsi="宋体" w:cs="宋体"/>
-                <w:color w:val="595959"/>
-                <w:kern w:val="0"/>
-                <w:sz w:val="22"/>
-              </w:rPr>
-            </w:pPr>
-            <w:r>
-              <w:rPr>
-                <w:rFonts w:ascii="宋体" w:eastAsia="宋体" w:hAnsi="宋体" w:cs="宋体" w:hint="eastAsia"/>
+                <w:rFonts w:ascii="Arial" w:hAnsi="Arial" w:cs="Arial"/>
+                <w:color w:val="595959"/>
+                <w:kern w:val="0"/>
+                <w:sz w:val="22"/>
+              </w:rPr>
+            </w:pPr>
+            <w:r>
+              <w:rPr>
+                <w:rFonts w:ascii="Arial" w:hAnsi="Arial" w:cs="Arial"/>
                 <w:color w:val="595959"/>
                 <w:kern w:val="0"/>
                 <w:sz w:val="22"/>
               </w:rPr>
               <w:t xml:space="preserve">　</w:t>
+            </w:r>
+            <w:r>
+              <w:rPr>
+                <w:rFonts w:ascii="Arial" w:hAnsi="Arial" w:cs="Arial"/>
+                <w:color w:val="595959"/>
+                <w:kern w:val="0"/>
+                <w:sz w:val="22"/>
+              </w:rPr>
+              <w:t>PB3</w:t>
             </w:r>
           </w:p>
         </w:tc>
@@ -3762,20 +4014,29 @@
               <w:widowControl/>
               <w:jc w:val="left"/>
               <w:rPr>
-                <w:rFonts w:ascii="宋体" w:eastAsia="宋体" w:hAnsi="宋体" w:cs="宋体"/>
-                <w:color w:val="595959"/>
-                <w:kern w:val="0"/>
-                <w:sz w:val="22"/>
-              </w:rPr>
-            </w:pPr>
-            <w:r>
-              <w:rPr>
-                <w:rFonts w:ascii="宋体" w:eastAsia="宋体" w:hAnsi="宋体" w:cs="宋体" w:hint="eastAsia"/>
+                <w:rFonts w:ascii="Arial" w:hAnsi="Arial" w:cs="Arial"/>
+                <w:color w:val="595959"/>
+                <w:kern w:val="0"/>
+                <w:sz w:val="22"/>
+              </w:rPr>
+            </w:pPr>
+            <w:r>
+              <w:rPr>
+                <w:rFonts w:ascii="Arial" w:hAnsi="Arial" w:cs="Arial"/>
                 <w:color w:val="595959"/>
                 <w:kern w:val="0"/>
                 <w:sz w:val="22"/>
               </w:rPr>
               <w:t xml:space="preserve">　</w:t>
+            </w:r>
+            <w:r>
+              <w:rPr>
+                <w:rFonts w:ascii="Arial" w:hAnsi="Arial" w:cs="Arial"/>
+                <w:color w:val="595959"/>
+                <w:kern w:val="0"/>
+                <w:sz w:val="22"/>
+              </w:rPr>
+              <w:t>PC11</w:t>
             </w:r>
           </w:p>
         </w:tc>
@@ -3875,20 +4136,29 @@
               <w:widowControl/>
               <w:jc w:val="left"/>
               <w:rPr>
-                <w:rFonts w:ascii="宋体" w:eastAsia="宋体" w:hAnsi="宋体" w:cs="宋体"/>
-                <w:color w:val="595959"/>
-                <w:kern w:val="0"/>
-                <w:sz w:val="22"/>
-              </w:rPr>
-            </w:pPr>
-            <w:r>
-              <w:rPr>
-                <w:rFonts w:ascii="宋体" w:eastAsia="宋体" w:hAnsi="宋体" w:cs="宋体" w:hint="eastAsia"/>
+                <w:rFonts w:ascii="Arial" w:hAnsi="Arial" w:cs="Arial"/>
+                <w:color w:val="595959"/>
+                <w:kern w:val="0"/>
+                <w:sz w:val="22"/>
+              </w:rPr>
+            </w:pPr>
+            <w:r>
+              <w:rPr>
+                <w:rFonts w:ascii="Arial" w:hAnsi="Arial" w:cs="Arial"/>
                 <w:color w:val="595959"/>
                 <w:kern w:val="0"/>
                 <w:sz w:val="22"/>
               </w:rPr>
               <w:t xml:space="preserve">　</w:t>
+            </w:r>
+            <w:r>
+              <w:rPr>
+                <w:rFonts w:ascii="Arial" w:hAnsi="Arial" w:cs="Arial"/>
+                <w:color w:val="595959"/>
+                <w:kern w:val="0"/>
+                <w:sz w:val="22"/>
+              </w:rPr>
+              <w:t>PB4</w:t>
             </w:r>
           </w:p>
         </w:tc>
@@ -3988,20 +4258,29 @@
               <w:widowControl/>
               <w:jc w:val="left"/>
               <w:rPr>
-                <w:rFonts w:ascii="宋体" w:eastAsia="宋体" w:hAnsi="宋体" w:cs="宋体"/>
-                <w:color w:val="595959"/>
-                <w:kern w:val="0"/>
-                <w:sz w:val="22"/>
-              </w:rPr>
-            </w:pPr>
-            <w:r>
-              <w:rPr>
-                <w:rFonts w:ascii="宋体" w:eastAsia="宋体" w:hAnsi="宋体" w:cs="宋体" w:hint="eastAsia"/>
+                <w:rFonts w:ascii="Arial" w:hAnsi="Arial" w:cs="Arial"/>
+                <w:color w:val="595959"/>
+                <w:kern w:val="0"/>
+                <w:sz w:val="22"/>
+              </w:rPr>
+            </w:pPr>
+            <w:r>
+              <w:rPr>
+                <w:rFonts w:ascii="Arial" w:hAnsi="Arial" w:cs="Arial"/>
                 <w:color w:val="595959"/>
                 <w:kern w:val="0"/>
                 <w:sz w:val="22"/>
               </w:rPr>
               <w:t xml:space="preserve">　</w:t>
+            </w:r>
+            <w:r>
+              <w:rPr>
+                <w:rFonts w:ascii="Arial" w:hAnsi="Arial" w:cs="Arial"/>
+                <w:color w:val="595959"/>
+                <w:kern w:val="0"/>
+                <w:sz w:val="22"/>
+              </w:rPr>
+              <w:t>PC10</w:t>
             </w:r>
           </w:p>
         </w:tc>
@@ -4689,15 +4968,7 @@
     <w:p>
       <w:r>
         <w:lastRenderedPageBreak/>
-        <w:t xml:space="preserve">Debug </w:t>
-      </w:r>
-      <w:proofErr w:type="gramStart"/>
-      <w:r>
-        <w:t>UART(</w:t>
-      </w:r>
-      <w:proofErr w:type="gramEnd"/>
-      <w:r>
-        <w:t>CON2)</w:t>
+        <w:t>Debug UART(CON2)</w:t>
       </w:r>
     </w:p>
     <w:tbl>
@@ -4769,7 +5040,7 @@
               <w:widowControl/>
               <w:jc w:val="left"/>
               <w:rPr>
-                <w:rFonts w:ascii="宋体" w:eastAsia="宋体" w:hAnsi="宋体" w:cs="宋体" w:hint="eastAsia"/>
+                <w:rFonts w:ascii="宋体" w:eastAsia="宋体" w:hAnsi="宋体" w:cs="宋体"/>
                 <w:color w:val="000000"/>
                 <w:kern w:val="0"/>
                 <w:sz w:val="22"/>
@@ -4805,7 +5076,7 @@
               <w:widowControl/>
               <w:jc w:val="left"/>
               <w:rPr>
-                <w:rFonts w:ascii="宋体" w:eastAsia="宋体" w:hAnsi="宋体" w:cs="宋体" w:hint="eastAsia"/>
+                <w:rFonts w:ascii="宋体" w:eastAsia="宋体" w:hAnsi="宋体" w:cs="宋体"/>
                 <w:color w:val="000000"/>
                 <w:kern w:val="0"/>
                 <w:sz w:val="22"/>
@@ -4846,7 +5117,7 @@
               <w:widowControl/>
               <w:jc w:val="left"/>
               <w:rPr>
-                <w:rFonts w:ascii="宋体" w:eastAsia="宋体" w:hAnsi="宋体" w:cs="宋体" w:hint="eastAsia"/>
+                <w:rFonts w:ascii="宋体" w:eastAsia="宋体" w:hAnsi="宋体" w:cs="宋体"/>
                 <w:color w:val="000000"/>
                 <w:kern w:val="0"/>
                 <w:sz w:val="22"/>
@@ -4882,7 +5153,7 @@
               <w:widowControl/>
               <w:jc w:val="left"/>
               <w:rPr>
-                <w:rFonts w:ascii="宋体" w:eastAsia="宋体" w:hAnsi="宋体" w:cs="宋体" w:hint="eastAsia"/>
+                <w:rFonts w:ascii="宋体" w:eastAsia="宋体" w:hAnsi="宋体" w:cs="宋体"/>
                 <w:color w:val="000000"/>
                 <w:kern w:val="0"/>
                 <w:sz w:val="22"/>
@@ -4918,20 +5189,38 @@
               <w:widowControl/>
               <w:jc w:val="left"/>
               <w:rPr>
-                <w:rFonts w:ascii="宋体" w:eastAsia="宋体" w:hAnsi="宋体" w:cs="宋体" w:hint="eastAsia"/>
-                <w:color w:val="000000"/>
-                <w:kern w:val="0"/>
-                <w:sz w:val="22"/>
-              </w:rPr>
-            </w:pPr>
-            <w:r>
-              <w:rPr>
-                <w:rFonts w:ascii="宋体" w:eastAsia="宋体" w:hAnsi="宋体" w:cs="宋体" w:hint="eastAsia"/>
-                <w:color w:val="000000"/>
+                <w:rFonts w:ascii="Arial" w:hAnsi="Arial" w:cs="Arial"/>
+                <w:color w:val="5A5A5A"/>
+                <w:kern w:val="0"/>
+                <w:sz w:val="22"/>
+              </w:rPr>
+            </w:pPr>
+            <w:r>
+              <w:rPr>
+                <w:rFonts w:ascii="Arial" w:hAnsi="Arial" w:cs="Arial"/>
+                <w:color w:val="5A5A5A"/>
                 <w:kern w:val="0"/>
                 <w:sz w:val="22"/>
               </w:rPr>
               <w:t xml:space="preserve">　</w:t>
+            </w:r>
+            <w:r>
+              <w:rPr>
+                <w:rFonts w:ascii="Arial" w:hAnsi="Arial" w:cs="Arial"/>
+                <w:color w:val="5A5A5A"/>
+                <w:kern w:val="0"/>
+                <w:sz w:val="22"/>
+              </w:rPr>
+              <w:t>PA</w:t>
+            </w:r>
+            <w:r>
+              <w:rPr>
+                <w:rFonts w:ascii="Arial" w:hAnsi="Arial" w:cs="Arial"/>
+                <w:color w:val="5A5A5A"/>
+                <w:kern w:val="0"/>
+                <w:sz w:val="22"/>
+              </w:rPr>
+              <w:t>9</w:t>
             </w:r>
           </w:p>
         </w:tc>
@@ -4959,7 +5248,7 @@
               <w:widowControl/>
               <w:jc w:val="left"/>
               <w:rPr>
-                <w:rFonts w:ascii="宋体" w:eastAsia="宋体" w:hAnsi="宋体" w:cs="宋体" w:hint="eastAsia"/>
+                <w:rFonts w:ascii="宋体" w:eastAsia="宋体" w:hAnsi="宋体" w:cs="宋体"/>
                 <w:color w:val="000000"/>
                 <w:kern w:val="0"/>
                 <w:sz w:val="22"/>
@@ -4995,7 +5284,7 @@
               <w:widowControl/>
               <w:jc w:val="left"/>
               <w:rPr>
-                <w:rFonts w:ascii="宋体" w:eastAsia="宋体" w:hAnsi="宋体" w:cs="宋体" w:hint="eastAsia"/>
+                <w:rFonts w:ascii="宋体" w:eastAsia="宋体" w:hAnsi="宋体" w:cs="宋体"/>
                 <w:color w:val="000000"/>
                 <w:kern w:val="0"/>
                 <w:sz w:val="22"/>
@@ -5031,21 +5320,41 @@
               <w:widowControl/>
               <w:jc w:val="left"/>
               <w:rPr>
-                <w:rFonts w:ascii="宋体" w:eastAsia="宋体" w:hAnsi="宋体" w:cs="宋体" w:hint="eastAsia"/>
-                <w:color w:val="000000"/>
-                <w:kern w:val="0"/>
-                <w:sz w:val="22"/>
-              </w:rPr>
-            </w:pPr>
-            <w:r>
-              <w:rPr>
-                <w:rFonts w:ascii="宋体" w:eastAsia="宋体" w:hAnsi="宋体" w:cs="宋体" w:hint="eastAsia"/>
-                <w:color w:val="000000"/>
+                <w:rFonts w:ascii="Arial" w:hAnsi="Arial" w:cs="Arial"/>
+                <w:color w:val="5A5A5A"/>
+                <w:kern w:val="0"/>
+                <w:sz w:val="22"/>
+              </w:rPr>
+            </w:pPr>
+            <w:r>
+              <w:rPr>
+                <w:rFonts w:ascii="Arial" w:hAnsi="Arial" w:cs="Arial"/>
+                <w:color w:val="5A5A5A"/>
                 <w:kern w:val="0"/>
                 <w:sz w:val="22"/>
               </w:rPr>
               <w:t xml:space="preserve">　</w:t>
             </w:r>
+            <w:r>
+              <w:rPr>
+                <w:rFonts w:ascii="Arial" w:hAnsi="Arial" w:cs="Arial"/>
+                <w:color w:val="5A5A5A"/>
+                <w:kern w:val="0"/>
+                <w:sz w:val="22"/>
+              </w:rPr>
+              <w:t>PA1</w:t>
+            </w:r>
+            <w:r>
+              <w:rPr>
+                <w:rFonts w:ascii="Arial" w:hAnsi="Arial" w:cs="Arial"/>
+                <w:color w:val="5A5A5A"/>
+                <w:kern w:val="0"/>
+                <w:sz w:val="22"/>
+              </w:rPr>
+              <w:t>0</w:t>
+            </w:r>
+            <w:bookmarkStart w:id="0" w:name="_GoBack"/>
+            <w:bookmarkEnd w:id="0"/>
           </w:p>
         </w:tc>
       </w:tr>
@@ -5053,13 +5362,8 @@
     <w:p/>
     <w:p/>
     <w:p>
-      <w:proofErr w:type="gramStart"/>
       <w:r>
-        <w:t>SWD(</w:t>
-      </w:r>
-      <w:proofErr w:type="gramEnd"/>
-      <w:r>
-        <w:t>CN1)</w:t>
+        <w:t>SWD(CN1)</w:t>
       </w:r>
     </w:p>
     <w:tbl>
@@ -5278,7 +5582,7 @@
               <w:widowControl/>
               <w:jc w:val="left"/>
               <w:rPr>
-                <w:rFonts w:ascii="宋体" w:eastAsia="宋体" w:hAnsi="宋体" w:cs="宋体" w:hint="eastAsia"/>
+                <w:rFonts w:ascii="宋体" w:eastAsia="宋体" w:hAnsi="宋体" w:cs="宋体"/>
                 <w:color w:val="5A5A5A"/>
                 <w:kern w:val="0"/>
                 <w:sz w:val="22"/>
@@ -5314,7 +5618,7 @@
               <w:widowControl/>
               <w:jc w:val="left"/>
               <w:rPr>
-                <w:rFonts w:ascii="宋体" w:eastAsia="宋体" w:hAnsi="宋体" w:cs="宋体" w:hint="eastAsia"/>
+                <w:rFonts w:ascii="宋体" w:eastAsia="宋体" w:hAnsi="宋体" w:cs="宋体"/>
                 <w:color w:val="5A5A5A"/>
                 <w:kern w:val="0"/>
                 <w:sz w:val="22"/>
@@ -5355,7 +5659,7 @@
               <w:widowControl/>
               <w:jc w:val="left"/>
               <w:rPr>
-                <w:rFonts w:ascii="宋体" w:eastAsia="宋体" w:hAnsi="宋体" w:cs="宋体" w:hint="eastAsia"/>
+                <w:rFonts w:ascii="宋体" w:eastAsia="宋体" w:hAnsi="宋体" w:cs="宋体"/>
                 <w:color w:val="5A5A5A"/>
                 <w:kern w:val="0"/>
                 <w:sz w:val="22"/>
@@ -5391,7 +5695,7 @@
               <w:widowControl/>
               <w:jc w:val="left"/>
               <w:rPr>
-                <w:rFonts w:ascii="宋体" w:eastAsia="宋体" w:hAnsi="宋体" w:cs="宋体" w:hint="eastAsia"/>
+                <w:rFonts w:ascii="宋体" w:eastAsia="宋体" w:hAnsi="宋体" w:cs="宋体"/>
                 <w:color w:val="5A5A5A"/>
                 <w:kern w:val="0"/>
                 <w:sz w:val="22"/>
@@ -5427,7 +5731,7 @@
               <w:widowControl/>
               <w:jc w:val="left"/>
               <w:rPr>
-                <w:rFonts w:ascii="宋体" w:eastAsia="宋体" w:hAnsi="宋体" w:cs="宋体" w:hint="eastAsia"/>
+                <w:rFonts w:ascii="宋体" w:eastAsia="宋体" w:hAnsi="宋体" w:cs="宋体"/>
                 <w:color w:val="5A5A5A"/>
                 <w:kern w:val="0"/>
                 <w:sz w:val="22"/>
@@ -5468,7 +5772,7 @@
               <w:widowControl/>
               <w:jc w:val="left"/>
               <w:rPr>
-                <w:rFonts w:ascii="宋体" w:eastAsia="宋体" w:hAnsi="宋体" w:cs="宋体" w:hint="eastAsia"/>
+                <w:rFonts w:ascii="宋体" w:eastAsia="宋体" w:hAnsi="宋体" w:cs="宋体"/>
                 <w:color w:val="5A5A5A"/>
                 <w:kern w:val="0"/>
                 <w:sz w:val="22"/>
@@ -5504,7 +5808,7 @@
               <w:widowControl/>
               <w:jc w:val="left"/>
               <w:rPr>
-                <w:rFonts w:ascii="宋体" w:eastAsia="宋体" w:hAnsi="宋体" w:cs="宋体" w:hint="eastAsia"/>
+                <w:rFonts w:ascii="宋体" w:eastAsia="宋体" w:hAnsi="宋体" w:cs="宋体"/>
                 <w:color w:val="5A5A5A"/>
                 <w:kern w:val="0"/>
                 <w:sz w:val="22"/>
@@ -5540,7 +5844,7 @@
               <w:widowControl/>
               <w:jc w:val="left"/>
               <w:rPr>
-                <w:rFonts w:ascii="宋体" w:eastAsia="宋体" w:hAnsi="宋体" w:cs="宋体" w:hint="eastAsia"/>
+                <w:rFonts w:ascii="Arial" w:hAnsi="Arial" w:cs="Arial"/>
                 <w:color w:val="5A5A5A"/>
                 <w:kern w:val="0"/>
                 <w:sz w:val="22"/>
@@ -5548,12 +5852,21 @@
             </w:pPr>
             <w:r>
               <w:rPr>
-                <w:rFonts w:ascii="宋体" w:eastAsia="宋体" w:hAnsi="宋体" w:cs="宋体" w:hint="eastAsia"/>
+                <w:rFonts w:ascii="Arial" w:hAnsi="Arial" w:cs="Arial"/>
                 <w:color w:val="5A5A5A"/>
                 <w:kern w:val="0"/>
                 <w:sz w:val="22"/>
               </w:rPr>
               <w:t xml:space="preserve">　</w:t>
+            </w:r>
+            <w:r>
+              <w:rPr>
+                <w:rFonts w:ascii="Arial" w:hAnsi="Arial" w:cs="Arial"/>
+                <w:color w:val="5A5A5A"/>
+                <w:kern w:val="0"/>
+                <w:sz w:val="22"/>
+              </w:rPr>
+              <w:t>PA14</w:t>
             </w:r>
           </w:p>
         </w:tc>
@@ -5581,7 +5894,7 @@
               <w:widowControl/>
               <w:jc w:val="left"/>
               <w:rPr>
-                <w:rFonts w:ascii="宋体" w:eastAsia="宋体" w:hAnsi="宋体" w:cs="宋体" w:hint="eastAsia"/>
+                <w:rFonts w:ascii="宋体" w:eastAsia="宋体" w:hAnsi="宋体" w:cs="宋体"/>
                 <w:color w:val="5A5A5A"/>
                 <w:kern w:val="0"/>
                 <w:sz w:val="22"/>
@@ -5617,7 +5930,7 @@
               <w:widowControl/>
               <w:jc w:val="left"/>
               <w:rPr>
-                <w:rFonts w:ascii="宋体" w:eastAsia="宋体" w:hAnsi="宋体" w:cs="宋体" w:hint="eastAsia"/>
+                <w:rFonts w:ascii="宋体" w:eastAsia="宋体" w:hAnsi="宋体" w:cs="宋体"/>
                 <w:color w:val="5A5A5A"/>
                 <w:kern w:val="0"/>
                 <w:sz w:val="22"/>
@@ -5653,7 +5966,7 @@
               <w:widowControl/>
               <w:jc w:val="left"/>
               <w:rPr>
-                <w:rFonts w:ascii="宋体" w:eastAsia="宋体" w:hAnsi="宋体" w:cs="宋体" w:hint="eastAsia"/>
+                <w:rFonts w:ascii="Arial" w:hAnsi="Arial" w:cs="Arial"/>
                 <w:color w:val="5A5A5A"/>
                 <w:kern w:val="0"/>
                 <w:sz w:val="22"/>
@@ -5661,12 +5974,21 @@
             </w:pPr>
             <w:r>
               <w:rPr>
-                <w:rFonts w:ascii="宋体" w:eastAsia="宋体" w:hAnsi="宋体" w:cs="宋体" w:hint="eastAsia"/>
+                <w:rFonts w:ascii="Arial" w:hAnsi="Arial" w:cs="Arial"/>
                 <w:color w:val="5A5A5A"/>
                 <w:kern w:val="0"/>
                 <w:sz w:val="22"/>
               </w:rPr>
               <w:t xml:space="preserve">　</w:t>
+            </w:r>
+            <w:r>
+              <w:rPr>
+                <w:rFonts w:ascii="Arial" w:hAnsi="Arial" w:cs="Arial"/>
+                <w:color w:val="5A5A5A"/>
+                <w:kern w:val="0"/>
+                <w:sz w:val="22"/>
+              </w:rPr>
+              <w:t>PA13</w:t>
             </w:r>
           </w:p>
         </w:tc>
@@ -5694,7 +6016,7 @@
               <w:widowControl/>
               <w:jc w:val="left"/>
               <w:rPr>
-                <w:rFonts w:ascii="宋体" w:eastAsia="宋体" w:hAnsi="宋体" w:cs="宋体" w:hint="eastAsia"/>
+                <w:rFonts w:ascii="宋体" w:eastAsia="宋体" w:hAnsi="宋体" w:cs="宋体"/>
                 <w:color w:val="5A5A5A"/>
                 <w:kern w:val="0"/>
                 <w:sz w:val="22"/>
@@ -5730,7 +6052,7 @@
               <w:widowControl/>
               <w:jc w:val="left"/>
               <w:rPr>
-                <w:rFonts w:ascii="宋体" w:eastAsia="宋体" w:hAnsi="宋体" w:cs="宋体" w:hint="eastAsia"/>
+                <w:rFonts w:ascii="宋体" w:eastAsia="宋体" w:hAnsi="宋体" w:cs="宋体"/>
                 <w:color w:val="5A5A5A"/>
                 <w:kern w:val="0"/>
                 <w:sz w:val="22"/>
@@ -5766,7 +6088,7 @@
               <w:widowControl/>
               <w:jc w:val="left"/>
               <w:rPr>
-                <w:rFonts w:ascii="宋体" w:eastAsia="宋体" w:hAnsi="宋体" w:cs="宋体" w:hint="eastAsia"/>
+                <w:rFonts w:ascii="宋体" w:eastAsia="宋体" w:hAnsi="宋体" w:cs="宋体"/>
                 <w:color w:val="5A5A5A"/>
                 <w:kern w:val="0"/>
                 <w:sz w:val="22"/>
@@ -5785,10 +6107,7 @@
         </w:tc>
       </w:tr>
     </w:tbl>
-    <w:p>
-      <w:bookmarkStart w:id="0" w:name="_GoBack"/>
-      <w:bookmarkEnd w:id="0"/>
-    </w:p>
+    <w:p/>
     <w:sectPr>
       <w:pgSz w:w="11906" w:h="16838"/>
       <w:pgMar w:top="1440" w:right="1800" w:bottom="1440" w:left="1800" w:header="851" w:footer="992" w:gutter="0"/>
@@ -5800,7 +6119,7 @@
 </file>
 
 <file path=word/styles.xml><?xml version="1.0" encoding="utf-8"?>
-<w:styles xmlns:mc="http://schemas.openxmlformats.org/markup-compatibility/2006" xmlns:r="http://schemas.openxmlformats.org/officeDocument/2006/relationships" xmlns:w="http://schemas.openxmlformats.org/wordprocessingml/2006/main" xmlns:w14="http://schemas.microsoft.com/office/word/2010/wordml" xmlns:w15="http://schemas.microsoft.com/office/word/2012/wordml" mc:Ignorable="w14 w15">
+<w:styles xmlns:mc="http://schemas.openxmlformats.org/markup-compatibility/2006" xmlns:r="http://schemas.openxmlformats.org/officeDocument/2006/relationships" xmlns:w="http://schemas.openxmlformats.org/wordprocessingml/2006/main" xmlns:w14="http://schemas.microsoft.com/office/word/2010/wordml" xmlns:w15="http://schemas.microsoft.com/office/word/2012/wordml" xmlns:w16cid="http://schemas.microsoft.com/office/word/2016/wordml/cid" xmlns:w16se="http://schemas.microsoft.com/office/word/2015/wordml/symex" mc:Ignorable="w14 w15 w16se w16cid">
   <w:docDefaults>
     <w:rPrDefault>
       <w:rPr>
@@ -5813,7 +6132,7 @@
     </w:rPrDefault>
     <w:pPrDefault/>
   </w:docDefaults>
-  <w:latentStyles w:defLockedState="0" w:defUIPriority="99" w:defSemiHidden="0" w:defUnhideWhenUsed="0" w:defQFormat="0" w:count="371">
+  <w:latentStyles w:defLockedState="0" w:defUIPriority="99" w:defSemiHidden="0" w:defUnhideWhenUsed="0" w:defQFormat="0" w:count="375">
     <w:lsdException w:name="Normal" w:uiPriority="0" w:qFormat="1"/>
     <w:lsdException w:name="heading 1" w:uiPriority="9" w:qFormat="1"/>
     <w:lsdException w:name="heading 2" w:semiHidden="1" w:uiPriority="9" w:unhideWhenUsed="1" w:qFormat="1"/>
@@ -5919,7 +6238,6 @@
     <w:lsdException w:name="HTML Sample" w:semiHidden="1" w:unhideWhenUsed="1"/>
     <w:lsdException w:name="HTML Typewriter" w:semiHidden="1" w:unhideWhenUsed="1"/>
     <w:lsdException w:name="HTML Variable" w:semiHidden="1" w:unhideWhenUsed="1"/>
-    <w:lsdException w:name="Normal Table" w:semiHidden="1" w:unhideWhenUsed="1"/>
     <w:lsdException w:name="annotation subject" w:semiHidden="1" w:unhideWhenUsed="1"/>
     <w:lsdException w:name="No List" w:semiHidden="1" w:unhideWhenUsed="1"/>
     <w:lsdException w:name="Outline List 1" w:semiHidden="1" w:unhideWhenUsed="1"/>
@@ -5963,10 +6281,8 @@
     <w:lsdException w:name="Table Elegant" w:semiHidden="1" w:unhideWhenUsed="1"/>
     <w:lsdException w:name="Table Professional" w:semiHidden="1" w:unhideWhenUsed="1"/>
     <w:lsdException w:name="Table Subtle 1" w:semiHidden="1" w:unhideWhenUsed="1"/>
-    <w:lsdException w:name="Table Subtle 2" w:semiHidden="1" w:unhideWhenUsed="1"/>
     <w:lsdException w:name="Table Web 1" w:semiHidden="1" w:unhideWhenUsed="1"/>
     <w:lsdException w:name="Table Web 2" w:semiHidden="1" w:unhideWhenUsed="1"/>
-    <w:lsdException w:name="Table Web 3" w:semiHidden="1" w:unhideWhenUsed="1"/>
     <w:lsdException w:name="Balloon Text" w:semiHidden="1" w:unhideWhenUsed="1"/>
     <w:lsdException w:name="Table Grid" w:uiPriority="39"/>
     <w:lsdException w:name="Table Theme" w:semiHidden="1" w:unhideWhenUsed="1"/>
@@ -6185,6 +6501,10 @@
     <w:lsdException w:name="List Table 5 Dark Accent 6" w:uiPriority="50"/>
     <w:lsdException w:name="List Table 6 Colorful Accent 6" w:uiPriority="51"/>
     <w:lsdException w:name="List Table 7 Colorful Accent 6" w:uiPriority="52"/>
+    <w:lsdException w:name="Mention" w:semiHidden="1" w:unhideWhenUsed="1"/>
+    <w:lsdException w:name="Smart Hyperlink" w:semiHidden="1" w:unhideWhenUsed="1"/>
+    <w:lsdException w:name="Hashtag" w:semiHidden="1" w:unhideWhenUsed="1"/>
+    <w:lsdException w:name="Unresolved Mention" w:semiHidden="1" w:unhideWhenUsed="1"/>
   </w:latentStyles>
   <w:style w:type="paragraph" w:default="1" w:styleId="a">
     <w:name w:val="Normal"/>

</xml_diff>